<commit_message>
budget in Excel for Math
</commit_message>
<xml_diff>
--- a/Cama Island Fire System.docx
+++ b/Cama Island Fire System.docx
@@ -3758,15 +3758,13 @@
       <w:r>
         <w:t>TO DO: Use the standard IEEE citation guide for this section. An example citation guide is posted for you on the website.&gt;</w:t>
       </w:r>
-      <w:bookmarkStart w:id="25" w:name="_GoBack"/>
-    </w:p>
-    <w:p>
-      <w:pPr>
-        <w:pStyle w:val="template"/>
-        <w:jc w:val="both"/>
-      </w:pPr>
-    </w:p>
-    <w:bookmarkEnd w:id="25"/>
+    </w:p>
+    <w:p>
+      <w:pPr>
+        <w:pStyle w:val="template"/>
+        <w:jc w:val="both"/>
+      </w:pPr>
+    </w:p>
     <w:p>
       <w:pPr>
         <w:pStyle w:val="template"/>
@@ -3986,8 +3984,8 @@
           <w:color w:val="FFFFFF"/>
         </w:rPr>
       </w:pPr>
-      <w:bookmarkStart w:id="26" w:name="_Toc439994673"/>
-      <w:bookmarkStart w:id="27" w:name="_Toc113291696"/>
+      <w:bookmarkStart w:id="25" w:name="_Toc439994673"/>
+      <w:bookmarkStart w:id="26" w:name="_Toc113291696"/>
       <w:r>
         <w:rPr>
           <w:rFonts w:ascii="Arial" w:hAnsi="Arial"/>
@@ -3995,8 +3993,114 @@
         </w:rPr>
         <w:t>Overall Description</w:t>
       </w:r>
+      <w:bookmarkEnd w:id="25"/>
       <w:bookmarkEnd w:id="26"/>
+    </w:p>
+    <w:p>
+      <w:pPr>
+        <w:pStyle w:val="Heading2"/>
+        <w:rPr>
+          <w:rFonts w:ascii="Arial" w:hAnsi="Arial"/>
+        </w:rPr>
+      </w:pPr>
+      <w:bookmarkStart w:id="27" w:name="_Toc439994674"/>
+      <w:bookmarkStart w:id="28" w:name="_Toc113291697"/>
+      <w:r>
+        <w:rPr>
+          <w:rFonts w:ascii="Arial" w:hAnsi="Arial"/>
+        </w:rPr>
+        <w:t>Product Perspective</w:t>
+      </w:r>
       <w:bookmarkEnd w:id="27"/>
+      <w:bookmarkEnd w:id="28"/>
+    </w:p>
+    <w:p>
+      <w:pPr>
+        <w:pStyle w:val="template"/>
+        <w:jc w:val="both"/>
+      </w:pPr>
+      <w:r>
+        <w:t>&lt;</w:t>
+      </w:r>
+      <w:r>
+        <w:rPr>
+          <w:color w:val="0000FF"/>
+        </w:rPr>
+        <w:t>Describe the context and origin of the product being specified in this SRS. For example, state whether this product is a follow-on member of a product family, a replacement for certain existing systems, or a new, self-contained product. If the SRS defines a component of a larger system, relate the requirements of the larger system to the functionality of this software and identify interfaces between the two. In this part, make sure to include a simple diagram that shows the major components of the overall system, subsystem interconnections, and external interface</w:t>
+      </w:r>
+      <w:r>
+        <w:t>. In this section it is crucial that you will be creative and provide as much information as possible.</w:t>
+      </w:r>
+    </w:p>
+    <w:p>
+      <w:pPr>
+        <w:pStyle w:val="template"/>
+        <w:jc w:val="both"/>
+      </w:pPr>
+    </w:p>
+    <w:p>
+      <w:pPr>
+        <w:pStyle w:val="template"/>
+        <w:jc w:val="both"/>
+      </w:pPr>
+      <w:r>
+        <w:t>TO DO: Provide at least one paragraph describing product perspective. Provide a general diagram that will illustrate how your product interacts with the environment and in what context it is being used.&gt;</w:t>
+      </w:r>
+    </w:p>
+    <w:p>
+      <w:pPr>
+        <w:pStyle w:val="template"/>
+        <w:jc w:val="both"/>
+      </w:pPr>
+    </w:p>
+    <w:p>
+      <w:pPr>
+        <w:pStyle w:val="template"/>
+        <w:jc w:val="both"/>
+        <w:rPr>
+          <w:i w:val="0"/>
+        </w:rPr>
+      </w:pPr>
+      <w:r>
+        <w:rPr>
+          <w:i w:val="0"/>
+          <w:color w:val="E36C0A" w:themeColor="accent6" w:themeShade="BF"/>
+          <w:highlight w:val="yellow"/>
+        </w:rPr>
+        <w:t xml:space="preserve">The </w:t>
+      </w:r>
+      <w:proofErr w:type="spellStart"/>
+      <w:r>
+        <w:rPr>
+          <w:i w:val="0"/>
+          <w:color w:val="E36C0A" w:themeColor="accent6" w:themeShade="BF"/>
+          <w:highlight w:val="yellow"/>
+        </w:rPr>
+        <w:t>Cama</w:t>
+      </w:r>
+      <w:proofErr w:type="spellEnd"/>
+      <w:r>
+        <w:rPr>
+          <w:i w:val="0"/>
+          <w:color w:val="E36C0A" w:themeColor="accent6" w:themeShade="BF"/>
+          <w:highlight w:val="yellow"/>
+        </w:rPr>
+        <w:t xml:space="preserve"> Island Fire System is a standalone application</w:t>
+      </w:r>
+      <w:r>
+        <w:rPr>
+          <w:i w:val="0"/>
+          <w:highlight w:val="yellow"/>
+        </w:rPr>
+        <w:t>.</w:t>
+      </w:r>
+      <w:r>
+        <w:rPr>
+          <w:i w:val="0"/>
+          <w:highlight w:val="yellow"/>
+        </w:rPr>
+        <w:t xml:space="preserve"> </w:t>
+      </w:r>
     </w:p>
     <w:p>
       <w:pPr>
@@ -4005,21 +4109,37 @@
           <w:rFonts w:ascii="Arial" w:hAnsi="Arial"/>
         </w:rPr>
       </w:pPr>
-      <w:bookmarkStart w:id="28" w:name="_Toc439994674"/>
-      <w:bookmarkStart w:id="29" w:name="_Toc113291697"/>
-      <w:r>
-        <w:rPr>
-          <w:rFonts w:ascii="Arial" w:hAnsi="Arial"/>
-        </w:rPr>
-        <w:t>Product Perspective</w:t>
-      </w:r>
-      <w:bookmarkEnd w:id="28"/>
+      <w:bookmarkStart w:id="29" w:name="_Toc439994675"/>
+      <w:bookmarkStart w:id="30" w:name="_Toc113291698"/>
+      <w:r>
+        <w:rPr>
+          <w:rFonts w:ascii="Arial" w:hAnsi="Arial"/>
+        </w:rPr>
+        <w:t xml:space="preserve">Product </w:t>
+      </w:r>
       <w:bookmarkEnd w:id="29"/>
-    </w:p>
-    <w:p>
-      <w:pPr>
-        <w:pStyle w:val="template"/>
-        <w:jc w:val="both"/>
+      <w:r>
+        <w:rPr>
+          <w:rFonts w:ascii="Arial" w:hAnsi="Arial"/>
+        </w:rPr>
+        <w:t>Functionality</w:t>
+      </w:r>
+      <w:bookmarkEnd w:id="30"/>
+      <w:r>
+        <w:rPr>
+          <w:rFonts w:ascii="Arial" w:hAnsi="Arial"/>
+          <w:strike/>
+        </w:rPr>
+        <w:t xml:space="preserve"> </w:t>
+      </w:r>
+    </w:p>
+    <w:p>
+      <w:pPr>
+        <w:pStyle w:val="template"/>
+        <w:jc w:val="both"/>
+        <w:rPr>
+          <w:color w:val="0000FF"/>
+        </w:rPr>
       </w:pPr>
       <w:r>
         <w:t>&lt;</w:t>
@@ -4028,159 +4148,53 @@
         <w:rPr>
           <w:color w:val="0000FF"/>
         </w:rPr>
-        <w:t>Describe the context and origin of the product being specified in this SRS. For example, state whether this product is a follow-on member of a product family, a replacement for certain existing systems, or a new, self-contained product. If the SRS defines a component of a larger system, relate the requirements of the larger system to the functionality of this software and identify interfaces between the two. In this part, make sure to include a simple diagram that shows the major components of the overall system, subsystem interconnections, and external interface</w:t>
-      </w:r>
-      <w:r>
-        <w:t>. In this section it is crucial that you will be creative and provide as much information as possible.</w:t>
-      </w:r>
-    </w:p>
-    <w:p>
-      <w:pPr>
-        <w:pStyle w:val="template"/>
-        <w:jc w:val="both"/>
-      </w:pPr>
-    </w:p>
-    <w:p>
-      <w:pPr>
-        <w:pStyle w:val="template"/>
-        <w:jc w:val="both"/>
-      </w:pPr>
-      <w:r>
-        <w:t>TO DO: Provide at least one paragraph describing product perspective. Provide a general diagram that will illustrate how your product interacts with the environment and in what context it is being used.&gt;</w:t>
-      </w:r>
-    </w:p>
-    <w:p>
-      <w:pPr>
-        <w:pStyle w:val="template"/>
-        <w:jc w:val="both"/>
-      </w:pPr>
-    </w:p>
-    <w:p>
-      <w:pPr>
-        <w:pStyle w:val="template"/>
-        <w:jc w:val="both"/>
-        <w:rPr>
-          <w:i w:val="0"/>
-        </w:rPr>
-      </w:pPr>
-      <w:r>
+        <w:t>Summarize the major functions the product must perform or must let the user perform. Details will be provided in Section 3, so only a high level summary is needed here. Organize the functions to make them understandable to any reader of the SRS. A picture of the major groups of related requirements and how they relate, such as a top level data flow diagram or object class diagram, will be effective.</w:t>
+      </w:r>
+    </w:p>
+    <w:p>
+      <w:pPr>
+        <w:pStyle w:val="template"/>
+        <w:jc w:val="both"/>
+      </w:pPr>
+      <w:r>
+        <w:t xml:space="preserve">TO DO: </w:t>
+      </w:r>
+    </w:p>
+    <w:p>
+      <w:pPr>
+        <w:pStyle w:val="template"/>
+        <w:jc w:val="both"/>
+      </w:pPr>
+      <w:r>
+        <w:t>1. Provide a bulleted list of all the major functions of the system</w:t>
+      </w:r>
+    </w:p>
+    <w:p>
+      <w:pPr>
+        <w:pStyle w:val="template"/>
+        <w:jc w:val="both"/>
+      </w:pPr>
+      <w:r>
+        <w:t xml:space="preserve">2. </w:t>
+      </w:r>
+      <w:r>
+        <w:rPr>
+          <w:b/>
+        </w:rPr>
+        <w:t xml:space="preserve">(Optional) </w:t>
+      </w:r>
+      <w:r>
+        <w:t>Provide a Data Flow Diagram of the system to show how these functions relate to each other.&gt;</w:t>
+      </w:r>
+    </w:p>
+    <w:p>
+      <w:pPr>
+        <w:pStyle w:val="template"/>
+        <w:jc w:val="both"/>
         <w:rPr>
           <w:i w:val="0"/>
           <w:highlight w:val="yellow"/>
         </w:rPr>
-        <w:t>The CSUCI parking app will be a self-contained web based application that can be easily ported to a mobile environment.</w:t>
-      </w:r>
-      <w:r>
-        <w:rPr>
-          <w:i w:val="0"/>
-          <w:highlight w:val="yellow"/>
-        </w:rPr>
-        <w:t xml:space="preserve"> It will more than likely use Google Maps API and the use of parking zones to color code for easy viewing of parking availability</w:t>
-      </w:r>
-      <w:r>
-        <w:rPr>
-          <w:i w:val="0"/>
-          <w:highlight w:val="yellow"/>
-        </w:rPr>
-        <w:t xml:space="preserve">. </w:t>
-      </w:r>
-      <w:r>
-        <w:rPr>
-          <w:i w:val="0"/>
-          <w:highlight w:val="yellow"/>
-        </w:rPr>
-        <w:t>The application itself will be a web based application which will be viewable by any modern web enabled device. This will allow the end user to view the parking information via a laptop/desktop, tablet and or mobile phone without issue.</w:t>
-      </w:r>
-    </w:p>
-    <w:p>
-      <w:pPr>
-        <w:pStyle w:val="Heading2"/>
-        <w:rPr>
-          <w:rFonts w:ascii="Arial" w:hAnsi="Arial"/>
-        </w:rPr>
-      </w:pPr>
-      <w:bookmarkStart w:id="30" w:name="_Toc439994675"/>
-      <w:bookmarkStart w:id="31" w:name="_Toc113291698"/>
-      <w:r>
-        <w:rPr>
-          <w:rFonts w:ascii="Arial" w:hAnsi="Arial"/>
-        </w:rPr>
-        <w:t xml:space="preserve">Product </w:t>
-      </w:r>
-      <w:bookmarkEnd w:id="30"/>
-      <w:r>
-        <w:rPr>
-          <w:rFonts w:ascii="Arial" w:hAnsi="Arial"/>
-        </w:rPr>
-        <w:t>Functionality</w:t>
-      </w:r>
-      <w:bookmarkEnd w:id="31"/>
-      <w:r>
-        <w:rPr>
-          <w:rFonts w:ascii="Arial" w:hAnsi="Arial"/>
-          <w:strike/>
-        </w:rPr>
-        <w:t xml:space="preserve"> </w:t>
-      </w:r>
-    </w:p>
-    <w:p>
-      <w:pPr>
-        <w:pStyle w:val="template"/>
-        <w:jc w:val="both"/>
-        <w:rPr>
-          <w:color w:val="0000FF"/>
-        </w:rPr>
-      </w:pPr>
-      <w:r>
-        <w:t>&lt;</w:t>
-      </w:r>
-      <w:r>
-        <w:rPr>
-          <w:color w:val="0000FF"/>
-        </w:rPr>
-        <w:t>Summarize the major functions the product must perform or must let the user perform. Details will be provided in Section 3, so only a high level summary is needed here. Organize the functions to make them understandable to any reader of the SRS. A picture of the major groups of related requirements and how they relate, such as a top level data flow diagram or object class diagram, will be effective.</w:t>
-      </w:r>
-    </w:p>
-    <w:p>
-      <w:pPr>
-        <w:pStyle w:val="template"/>
-        <w:jc w:val="both"/>
-      </w:pPr>
-      <w:r>
-        <w:t xml:space="preserve">TO DO: </w:t>
-      </w:r>
-    </w:p>
-    <w:p>
-      <w:pPr>
-        <w:pStyle w:val="template"/>
-        <w:jc w:val="both"/>
-      </w:pPr>
-      <w:r>
-        <w:t>1. Provide a bulleted list of all the major functions of the system</w:t>
-      </w:r>
-    </w:p>
-    <w:p>
-      <w:pPr>
-        <w:pStyle w:val="template"/>
-        <w:jc w:val="both"/>
-      </w:pPr>
-      <w:r>
-        <w:t xml:space="preserve">2. </w:t>
-      </w:r>
-      <w:r>
-        <w:rPr>
-          <w:b/>
-        </w:rPr>
-        <w:t xml:space="preserve">(Optional) </w:t>
-      </w:r>
-      <w:r>
-        <w:t>Provide a Data Flow Diagram of the system to show how these functions relate to each other.&gt;</w:t>
-      </w:r>
-    </w:p>
-    <w:p>
-      <w:pPr>
-        <w:pStyle w:val="template"/>
-        <w:jc w:val="both"/>
       </w:pPr>
     </w:p>
     <w:p>
@@ -4193,15 +4207,18 @@
         <w:jc w:val="both"/>
         <w:rPr>
           <w:i w:val="0"/>
+          <w:color w:val="E36C0A" w:themeColor="accent6" w:themeShade="BF"/>
           <w:highlight w:val="yellow"/>
         </w:rPr>
       </w:pPr>
-      <w:r>
-        <w:rPr>
-          <w:i w:val="0"/>
+      <w:bookmarkStart w:id="31" w:name="_GoBack"/>
+      <w:r>
+        <w:rPr>
+          <w:i w:val="0"/>
+          <w:color w:val="E36C0A" w:themeColor="accent6" w:themeShade="BF"/>
           <w:highlight w:val="yellow"/>
         </w:rPr>
-        <w:t>Allow access view web or a mobile app</w:t>
+        <w:t>Provide an easy to use interface</w:t>
       </w:r>
     </w:p>
     <w:p>
@@ -4214,15 +4231,25 @@
         <w:jc w:val="both"/>
         <w:rPr>
           <w:i w:val="0"/>
+          <w:color w:val="E36C0A" w:themeColor="accent6" w:themeShade="BF"/>
           <w:highlight w:val="yellow"/>
         </w:rPr>
       </w:pPr>
       <w:r>
         <w:rPr>
           <w:i w:val="0"/>
+          <w:color w:val="E36C0A" w:themeColor="accent6" w:themeShade="BF"/>
           <w:highlight w:val="yellow"/>
         </w:rPr>
-        <w:t>Provide an easy to use interface</w:t>
+        <w:t xml:space="preserve">Provide real-time </w:t>
+      </w:r>
+      <w:r>
+        <w:rPr>
+          <w:i w:val="0"/>
+          <w:color w:val="E36C0A" w:themeColor="accent6" w:themeShade="BF"/>
+          <w:highlight w:val="yellow"/>
+        </w:rPr>
+        <w:t>Sensor Information</w:t>
       </w:r>
     </w:p>
     <w:p>
@@ -4235,33 +4262,14 @@
         <w:jc w:val="both"/>
         <w:rPr>
           <w:i w:val="0"/>
+          <w:color w:val="E36C0A" w:themeColor="accent6" w:themeShade="BF"/>
           <w:highlight w:val="yellow"/>
         </w:rPr>
       </w:pPr>
       <w:r>
         <w:rPr>
           <w:i w:val="0"/>
-          <w:highlight w:val="yellow"/>
-        </w:rPr>
-        <w:t>Provide real-time parking information</w:t>
-      </w:r>
-    </w:p>
-    <w:p>
-      <w:pPr>
-        <w:pStyle w:val="template"/>
-        <w:numPr>
-          <w:ilvl w:val="0"/>
-          <w:numId w:val="6"/>
-        </w:numPr>
-        <w:jc w:val="both"/>
-        <w:rPr>
-          <w:i w:val="0"/>
-          <w:highlight w:val="yellow"/>
-        </w:rPr>
-      </w:pPr>
-      <w:r>
-        <w:rPr>
-          <w:i w:val="0"/>
+          <w:color w:val="E36C0A" w:themeColor="accent6" w:themeShade="BF"/>
           <w:highlight w:val="yellow"/>
         </w:rPr>
         <w:t>Make an easily adaptable base for other locations and or expansion</w:t>
@@ -4276,6 +4284,7 @@
       </w:pPr>
       <w:bookmarkStart w:id="32" w:name="_Toc439994676"/>
       <w:bookmarkStart w:id="33" w:name="_Toc113291699"/>
+      <w:bookmarkEnd w:id="31"/>
       <w:r>
         <w:rPr>
           <w:rFonts w:ascii="Arial" w:hAnsi="Arial"/>
@@ -4327,44 +4336,51 @@
         <w:jc w:val="both"/>
       </w:pPr>
       <w:r>
+        <w:t>3. Distinguish the most important users for this product from those who are less important to satisfy.&gt;</w:t>
+      </w:r>
+    </w:p>
+    <w:p>
+      <w:pPr>
+        <w:pStyle w:val="template"/>
+        <w:jc w:val="both"/>
+      </w:pPr>
+    </w:p>
+    <w:p>
+      <w:pPr>
+        <w:pStyle w:val="template"/>
+        <w:jc w:val="both"/>
+        <w:rPr>
+          <w:i w:val="0"/>
+        </w:rPr>
+      </w:pPr>
+      <w:r>
+        <w:rPr>
+          <w:i w:val="0"/>
+          <w:highlight w:val="yellow"/>
+        </w:rPr>
+        <w:t xml:space="preserve">Obviously the main users of such an application will be the vast student base we have at CSUCI. We all have issues with parking from time to time </w:t>
+      </w:r>
+      <w:r>
+        <w:rPr>
+          <w:i w:val="0"/>
+          <w:highlight w:val="yellow"/>
+        </w:rPr>
+        <w:t>and</w:t>
+      </w:r>
+      <w:r>
+        <w:rPr>
+          <w:i w:val="0"/>
+          <w:highlight w:val="yellow"/>
+        </w:rPr>
+        <w:t xml:space="preserve"> we also have a very busy lifestyle so the CSUCI parking application will need to be fast and intuitive. The data though should not be restricted </w:t>
+      </w:r>
+      <w:r>
+        <w:rPr>
+          <w:i w:val="0"/>
+          <w:highlight w:val="yellow"/>
+        </w:rPr>
         <w:lastRenderedPageBreak/>
-        <w:t>3. Distinguish the most important users for this product from those who are less important to satisfy.&gt;</w:t>
-      </w:r>
-    </w:p>
-    <w:p>
-      <w:pPr>
-        <w:pStyle w:val="template"/>
-        <w:jc w:val="both"/>
-      </w:pPr>
-    </w:p>
-    <w:p>
-      <w:pPr>
-        <w:pStyle w:val="template"/>
-        <w:jc w:val="both"/>
-        <w:rPr>
-          <w:i w:val="0"/>
-        </w:rPr>
-      </w:pPr>
-      <w:r>
-        <w:rPr>
-          <w:i w:val="0"/>
-          <w:highlight w:val="yellow"/>
-        </w:rPr>
-        <w:t xml:space="preserve">Obviously the main users of such an application will be the vast student base we have at CSUCI. We all have issues with parking from time to time </w:t>
-      </w:r>
-      <w:r>
-        <w:rPr>
-          <w:i w:val="0"/>
-          <w:highlight w:val="yellow"/>
-        </w:rPr>
-        <w:t>and</w:t>
-      </w:r>
-      <w:r>
-        <w:rPr>
-          <w:i w:val="0"/>
-          <w:highlight w:val="yellow"/>
-        </w:rPr>
-        <w:t xml:space="preserve"> we also have a very busy lifestyle so the CSUCI parking application will need to be fast and intuitive. The data though should not be restricted to the CSUCI student population but really anyone who wants it. It might come in handy for use in traffic </w:t>
+        <w:t xml:space="preserve">to the CSUCI student population but really anyone who wants it. It might come in handy for use in traffic </w:t>
       </w:r>
       <w:r>
         <w:rPr>
@@ -4620,51 +4636,58 @@
         <w:jc w:val="both"/>
       </w:pPr>
       <w:r>
+        <w:t>TO DO: You will not actually develop any user-manuals, but you need to describe what kind of manuals and what kind of help is needed for the software you will be developing. One paragraph should be sufficient for this section.&gt;</w:t>
+      </w:r>
+    </w:p>
+    <w:p>
+      <w:pPr>
+        <w:pStyle w:val="template"/>
+        <w:jc w:val="both"/>
+      </w:pPr>
+    </w:p>
+    <w:p>
+      <w:pPr>
+        <w:pStyle w:val="template"/>
+        <w:jc w:val="both"/>
+        <w:rPr>
+          <w:i w:val="0"/>
+        </w:rPr>
+      </w:pPr>
+      <w:r>
+        <w:rPr>
+          <w:i w:val="0"/>
+          <w:highlight w:val="yellow"/>
+        </w:rPr>
+        <w:t xml:space="preserve">There will really be nothing in the way of a “user-manual” necessary for this application the user front end should be simple and intuitive enough that it will be very </w:t>
+      </w:r>
+      <w:r>
+        <w:rPr>
+          <w:i w:val="0"/>
+          <w:highlight w:val="yellow"/>
+        </w:rPr>
+        <w:t>apparent</w:t>
+      </w:r>
+      <w:r>
+        <w:rPr>
+          <w:i w:val="0"/>
+          <w:highlight w:val="yellow"/>
+        </w:rPr>
+        <w:t xml:space="preserve"> at the point the application is trying to get across. At most there will be an initial</w:t>
+      </w:r>
+      <w:r>
+        <w:rPr>
+          <w:i w:val="0"/>
+          <w:highlight w:val="yellow"/>
+        </w:rPr>
+        <w:t xml:space="preserve"> welcome with a quick explanation of the application </w:t>
+      </w:r>
+      <w:r>
+        <w:rPr>
+          <w:i w:val="0"/>
+          <w:highlight w:val="yellow"/>
+        </w:rPr>
         <w:lastRenderedPageBreak/>
-        <w:t>TO DO: You will not actually develop any user-manuals, but you need to describe what kind of manuals and what kind of help is needed for the software you will be developing. One paragraph should be sufficient for this section.&gt;</w:t>
-      </w:r>
-    </w:p>
-    <w:p>
-      <w:pPr>
-        <w:pStyle w:val="template"/>
-        <w:jc w:val="both"/>
-      </w:pPr>
-    </w:p>
-    <w:p>
-      <w:pPr>
-        <w:pStyle w:val="template"/>
-        <w:jc w:val="both"/>
-        <w:rPr>
-          <w:i w:val="0"/>
-        </w:rPr>
-      </w:pPr>
-      <w:r>
-        <w:rPr>
-          <w:i w:val="0"/>
-          <w:highlight w:val="yellow"/>
-        </w:rPr>
-        <w:t xml:space="preserve">There will really be nothing in the way of a “user-manual” necessary for this application the user front end should be simple and intuitive enough that it will be very </w:t>
-      </w:r>
-      <w:r>
-        <w:rPr>
-          <w:i w:val="0"/>
-          <w:highlight w:val="yellow"/>
-        </w:rPr>
-        <w:t>apparent</w:t>
-      </w:r>
-      <w:r>
-        <w:rPr>
-          <w:i w:val="0"/>
-          <w:highlight w:val="yellow"/>
-        </w:rPr>
-        <w:t xml:space="preserve"> at the point the application is trying to get across. At most there will be an initial</w:t>
-      </w:r>
-      <w:r>
-        <w:rPr>
-          <w:i w:val="0"/>
-          <w:highlight w:val="yellow"/>
-        </w:rPr>
-        <w:t xml:space="preserve"> welcome with a quick explanation of the application itself, and onscreen within the application it will have a legend which provides a graphical lookup of the respective parking lot zones capacities.</w:t>
+        <w:t>itself, and onscreen within the application it will have a legend which provides a graphical lookup of the respective parking lot zones capacities.</w:t>
       </w:r>
       <w:r>
         <w:rPr>
@@ -4986,6 +5009,7 @@
           <w:rFonts w:ascii="Arial" w:hAnsi="Arial"/>
           <w:color w:val="FFFFFF"/>
         </w:rPr>
+        <w:lastRenderedPageBreak/>
         <w:t>Specific Requirements</w:t>
       </w:r>
       <w:bookmarkEnd w:id="42"/>
@@ -5168,14 +5192,7 @@
         <w:rPr>
           <w:color w:val="0000FF"/>
         </w:rPr>
-        <w:t xml:space="preserve">Describe the requirements associated with any communications functions required by this product, including e-mail, web browser, network server communications protocols, electronic forms, and so on. Define any pertinent message formatting. Identify any communication standards that will be used, </w:t>
-      </w:r>
-      <w:r>
-        <w:rPr>
-          <w:color w:val="0000FF"/>
-        </w:rPr>
-        <w:lastRenderedPageBreak/>
-        <w:t>such as FTP or HTTP. Specify any communication security or encryption issues, data transfer rates, and synchronization mechanisms.</w:t>
+        <w:t>Describe the requirements associated with any communications functions required by this product, including e-mail, web browser, network server communications protocols, electronic forms, and so on. Define any pertinent message formatting. Identify any communication standards that will be used, such as FTP or HTTP. Specify any communication security or encryption issues, data transfer rates, and synchronization mechanisms.</w:t>
       </w:r>
     </w:p>
     <w:p>
@@ -5373,7 +5390,6 @@
           <w:rFonts w:ascii="Arial" w:hAnsi="Arial"/>
           <w:color w:val="FFFFFF"/>
         </w:rPr>
-        <w:lastRenderedPageBreak/>
         <w:t>Other Non-functional Requirements</w:t>
       </w:r>
       <w:bookmarkEnd w:id="50"/>
@@ -5407,7 +5423,14 @@
         <w:rPr>
           <w:color w:val="0000FF"/>
         </w:rPr>
-        <w:t>If there are performance requirements for the product under various circumstances, state them here and explain their rationale, to help the developers understand the intent and make suitable design choices. Specify the timing relationships for real time systems. Make such requirements as specific as possible. You may need to state performance requirements for individual functional requirements or features.</w:t>
+        <w:t xml:space="preserve">If there are performance requirements for the product under various circumstances, state them here and explain their rationale, to help the developers understand the intent and make suitable </w:t>
+      </w:r>
+      <w:r>
+        <w:rPr>
+          <w:color w:val="0000FF"/>
+        </w:rPr>
+        <w:lastRenderedPageBreak/>
+        <w:t>design choices. Specify the timing relationships for real time systems. Make such requirements as specific as possible. You may need to state performance requirements for individual functional requirements or features.</w:t>
       </w:r>
       <w:r>
         <w:t xml:space="preserve"> </w:t>
@@ -5601,7 +5624,6 @@
           <w:rFonts w:ascii="Arial" w:hAnsi="Arial"/>
           <w:color w:val="FFFFFF"/>
         </w:rPr>
-        <w:lastRenderedPageBreak/>
         <w:t>Other Requirements</w:t>
       </w:r>
       <w:bookmarkEnd w:id="57"/>
@@ -5884,7 +5906,6 @@
           <w:rFonts w:ascii="Arial" w:hAnsi="Arial"/>
           <w:color w:val="FFFFFF"/>
         </w:rPr>
-        <w:lastRenderedPageBreak/>
         <w:t>Appendix A – Data Dictionary</w:t>
       </w:r>
       <w:bookmarkEnd w:id="61"/>
@@ -5983,7 +6004,6 @@
           <w:rFonts w:ascii="Arial" w:hAnsi="Arial"/>
           <w:color w:val="FFFFFF"/>
         </w:rPr>
-        <w:lastRenderedPageBreak/>
         <w:t>Appendix B</w:t>
       </w:r>
       <w:bookmarkEnd w:id="60"/>
@@ -6168,7 +6188,7 @@
       <w:rPr>
         <w:noProof/>
       </w:rPr>
-      <w:t>3</w:t>
+      <w:t>10</w:t>
     </w:r>
     <w:r>
       <w:fldChar w:fldCharType="end"/>

</xml_diff>